<commit_message>
Customer Contract #14: Fix Bug Download Customer Contract to "docx" format
</commit_message>
<xml_diff>
--- a/storage/templates/template-quotation.docx
+++ b/storage/templates/template-quotation.docx
@@ -729,11 +729,331 @@
               <w:t>f</w:t>
             </w:r>
           </w:p>
-          <w:p>
-            <w:r>
-              <w:t>Description                      Price Curr              Calc        QTY         Min     Total     VAT%     VATAMT     ROE   Total</w:t>
-            </w:r>
-          </w:p>
+          <w:tbl>
+            <w:tblPr>
+              <w:tblStyle w:val="TableGrid"/>
+              <w:tblW w:w="0" w:type="auto"/>
+              <w:tblBorders>
+                <w:top w:val="none" w:sz="0" w:space="0" w:color="auto"/>
+                <w:left w:val="none" w:sz="0" w:space="0" w:color="auto"/>
+                <w:bottom w:val="none" w:sz="0" w:space="0" w:color="auto"/>
+                <w:right w:val="none" w:sz="0" w:space="0" w:color="auto"/>
+                <w:insideH w:val="none" w:sz="0" w:space="0" w:color="auto"/>
+                <w:insideV w:val="none" w:sz="0" w:space="0" w:color="auto"/>
+              </w:tblBorders>
+              <w:tblLook w:val="04A0" w:firstRow="1" w:lastRow="0" w:firstColumn="1" w:lastColumn="0" w:noHBand="0" w:noVBand="1"/>
+            </w:tblPr>
+            <w:tblGrid>
+              <w:gridCol w:w="1820"/>
+              <w:gridCol w:w="912"/>
+              <w:gridCol w:w="828"/>
+              <w:gridCol w:w="806"/>
+              <w:gridCol w:w="755"/>
+              <w:gridCol w:w="672"/>
+              <w:gridCol w:w="654"/>
+              <w:gridCol w:w="711"/>
+              <w:gridCol w:w="964"/>
+              <w:gridCol w:w="587"/>
+              <w:gridCol w:w="654"/>
+            </w:tblGrid>
+            <w:tr>
+              <w:trPr>
+                <w:trHeight w:val="455"/>
+              </w:trPr>
+              <w:tc>
+                <w:tcPr>
+                  <w:tcW w:w="2297" w:type="dxa"/>
+                </w:tcPr>
+                <w:p>
+                  <w:r>
+                    <w:t>Description</w:t>
+                  </w:r>
+                </w:p>
+              </w:tc>
+              <w:tc>
+                <w:tcPr>
+                  <w:tcW w:w="250" w:type="dxa"/>
+                </w:tcPr>
+                <w:p>
+                  <w:pPr>
+                    <w:jc w:val="center"/>
+                  </w:pPr>
+                  <w:r>
+                    <w:t>Price</w:t>
+                  </w:r>
+                </w:p>
+              </w:tc>
+              <w:tc>
+                <w:tcPr>
+                  <w:tcW w:w="828" w:type="dxa"/>
+                </w:tcPr>
+                <w:p>
+                  <w:pPr>
+                    <w:jc w:val="center"/>
+                  </w:pPr>
+                  <w:r>
+                    <w:t>Curr</w:t>
+                  </w:r>
+                  <w:r>
+                    <w:t>.</w:t>
+                  </w:r>
+                </w:p>
+              </w:tc>
+              <w:tc>
+                <w:tcPr>
+                  <w:tcW w:w="806" w:type="dxa"/>
+                </w:tcPr>
+                <w:p>
+                  <w:pPr>
+                    <w:jc w:val="center"/>
+                  </w:pPr>
+                  <w:r>
+                    <w:t>Calc</w:t>
+                  </w:r>
+                  <w:r>
+                    <w:t>.</w:t>
+                  </w:r>
+                </w:p>
+              </w:tc>
+              <w:tc>
+                <w:tcPr>
+                  <w:tcW w:w="755" w:type="dxa"/>
+                </w:tcPr>
+                <w:p>
+                  <w:pPr>
+                    <w:jc w:val="center"/>
+                  </w:pPr>
+                  <w:r>
+                    <w:t>QTY</w:t>
+                  </w:r>
+                </w:p>
+              </w:tc>
+              <w:tc>
+                <w:tcPr>
+                  <w:tcW w:w="808" w:type="dxa"/>
+                </w:tcPr>
+                <w:p>
+                  <w:pPr>
+                    <w:jc w:val="center"/>
+                  </w:pPr>
+                  <w:r>
+                    <w:t>Min</w:t>
+                  </w:r>
+                </w:p>
+              </w:tc>
+              <w:tc>
+                <w:tcPr>
+                  <w:tcW w:w="663" w:type="dxa"/>
+                </w:tcPr>
+                <w:p>
+                  <w:pPr>
+                    <w:jc w:val="center"/>
+                  </w:pPr>
+                  <w:r>
+                    <w:t>Total</w:t>
+                  </w:r>
+                </w:p>
+              </w:tc>
+              <w:tc>
+                <w:tcPr>
+                  <w:tcW w:w="718" w:type="dxa"/>
+                </w:tcPr>
+                <w:p>
+                  <w:pPr>
+                    <w:jc w:val="center"/>
+                  </w:pPr>
+                  <w:r>
+                    <w:t>VAT%</w:t>
+                  </w:r>
+                </w:p>
+              </w:tc>
+              <w:tc>
+                <w:tcPr>
+                  <w:tcW w:w="978" w:type="dxa"/>
+                </w:tcPr>
+                <w:p>
+                  <w:pPr>
+                    <w:jc w:val="center"/>
+                  </w:pPr>
+                  <w:r>
+                    <w:t>VATAMT</w:t>
+                  </w:r>
+                </w:p>
+              </w:tc>
+              <w:tc>
+                <w:tcPr>
+                  <w:tcW w:w="587" w:type="dxa"/>
+                </w:tcPr>
+                <w:p>
+                  <w:pPr>
+                    <w:jc w:val="center"/>
+                  </w:pPr>
+                  <w:r>
+                    <w:t>ROE</w:t>
+                  </w:r>
+                </w:p>
+              </w:tc>
+              <w:tc>
+                <w:tcPr>
+                  <w:tcW w:w="663" w:type="dxa"/>
+                </w:tcPr>
+                <w:p>
+                  <w:pPr>
+                    <w:jc w:val="center"/>
+                  </w:pPr>
+                  <w:r>
+                    <w:t>Total</w:t>
+                  </w:r>
+                </w:p>
+              </w:tc>
+            </w:tr>
+            <w:tr>
+              <w:trPr>
+                <w:trHeight w:val="437"/>
+              </w:trPr>
+              <w:tc>
+                <w:tcPr>
+                  <w:tcW w:w="2297" w:type="dxa"/>
+                  <w:vAlign w:val="center"/>
+                </w:tcPr>
+                <w:p>
+                  <w:r>
+                    <w:t>${description}</w:t>
+                  </w:r>
+                </w:p>
+              </w:tc>
+              <w:tc>
+                <w:tcPr>
+                  <w:tcW w:w="250" w:type="dxa"/>
+                  <w:vAlign w:val="center"/>
+                </w:tcPr>
+                <w:p>
+                  <w:pPr>
+                    <w:jc w:val="center"/>
+                  </w:pPr>
+                  <w:r>
+                    <w:t>${price}</w:t>
+                  </w:r>
+                </w:p>
+              </w:tc>
+              <w:tc>
+                <w:tcPr>
+                  <w:tcW w:w="828" w:type="dxa"/>
+                  <w:vAlign w:val="center"/>
+                </w:tcPr>
+                <w:p>
+                  <w:pPr>
+                    <w:jc w:val="center"/>
+                  </w:pPr>
+                  <w:r>
+                    <w:t>${</w:t>
+                  </w:r>
+                  <w:proofErr w:type="spellStart"/>
+                  <w:r>
+                    <w:t>curr</w:t>
+                  </w:r>
+                  <w:proofErr w:type="spellEnd"/>
+                  <w:r>
+                    <w:t>}</w:t>
+                  </w:r>
+                </w:p>
+              </w:tc>
+              <w:tc>
+                <w:tcPr>
+                  <w:tcW w:w="806" w:type="dxa"/>
+                  <w:vAlign w:val="center"/>
+                </w:tcPr>
+                <w:p>
+                  <w:pPr>
+                    <w:jc w:val="center"/>
+                  </w:pPr>
+                  <w:r>
+                    <w:t>${calc}</w:t>
+                  </w:r>
+                </w:p>
+              </w:tc>
+              <w:tc>
+                <w:tcPr>
+                  <w:tcW w:w="755" w:type="dxa"/>
+                  <w:vAlign w:val="center"/>
+                </w:tcPr>
+                <w:p>
+                  <w:pPr>
+                    <w:jc w:val="center"/>
+                  </w:pPr>
+                  <w:r>
+                    <w:t>${qty}</w:t>
+                  </w:r>
+                </w:p>
+              </w:tc>
+              <w:tc>
+                <w:tcPr>
+                  <w:tcW w:w="808" w:type="dxa"/>
+                  <w:vAlign w:val="center"/>
+                </w:tcPr>
+                <w:p>
+                  <w:pPr>
+                    <w:jc w:val="center"/>
+                  </w:pPr>
+                </w:p>
+              </w:tc>
+              <w:tc>
+                <w:tcPr>
+                  <w:tcW w:w="663" w:type="dxa"/>
+                  <w:vAlign w:val="center"/>
+                </w:tcPr>
+                <w:p>
+                  <w:pPr>
+                    <w:jc w:val="center"/>
+                  </w:pPr>
+                </w:p>
+              </w:tc>
+              <w:tc>
+                <w:tcPr>
+                  <w:tcW w:w="718" w:type="dxa"/>
+                  <w:vAlign w:val="center"/>
+                </w:tcPr>
+                <w:p>
+                  <w:pPr>
+                    <w:jc w:val="center"/>
+                  </w:pPr>
+                </w:p>
+              </w:tc>
+              <w:tc>
+                <w:tcPr>
+                  <w:tcW w:w="978" w:type="dxa"/>
+                  <w:vAlign w:val="center"/>
+                </w:tcPr>
+                <w:p>
+                  <w:pPr>
+                    <w:jc w:val="center"/>
+                  </w:pPr>
+                </w:p>
+              </w:tc>
+              <w:tc>
+                <w:tcPr>
+                  <w:tcW w:w="587" w:type="dxa"/>
+                  <w:vAlign w:val="center"/>
+                </w:tcPr>
+                <w:p>
+                  <w:pPr>
+                    <w:jc w:val="center"/>
+                  </w:pPr>
+                </w:p>
+              </w:tc>
+              <w:tc>
+                <w:tcPr>
+                  <w:tcW w:w="663" w:type="dxa"/>
+                  <w:vAlign w:val="center"/>
+                </w:tcPr>
+                <w:p>
+                  <w:pPr>
+                    <w:jc w:val="center"/>
+                  </w:pPr>
+                </w:p>
+              </w:tc>
+            </w:tr>
+          </w:tbl>
           <w:p/>
           <w:p/>
           <w:p/>
@@ -845,6 +1165,7 @@
               </w:numPr>
             </w:pPr>
             <w:r>
+              <w:lastRenderedPageBreak/>
               <w:t xml:space="preserve">THE ABOVE RATES ARE VALID FOR </w:t>
             </w:r>
             <w:r>
@@ -860,7 +1181,6 @@
               </w:numPr>
             </w:pPr>
             <w:r>
-              <w:lastRenderedPageBreak/>
               <w:t>PACKING SHOULD BE SEA WORTHY CONDITION.</w:t>
             </w:r>
           </w:p>

</xml_diff>